<commit_message>
cambio en roles del equipo
</commit_message>
<xml_diff>
--- a/Fase 1/Evidencias Grupales/1.5_GuiaEstudiante_Fase 1_Definicion Proyecto APT.docx
+++ b/Fase 1/Evidencias Grupales/1.5_GuiaEstudiante_Fase 1_Definicion Proyecto APT.docx
@@ -156,6 +156,7 @@
                                 </w:rPr>
                                 <w:t xml:space="preserve">Asignatura </w:t>
                               </w:r>
+                              <w:proofErr w:type="spellStart"/>
                               <w:r>
                                 <w:rPr>
                                   <w:b/>
@@ -165,6 +166,7 @@
                                 </w:rPr>
                                 <w:t>Capstone</w:t>
                               </w:r>
+                              <w:proofErr w:type="spellEnd"/>
                             </w:p>
                           </w:txbxContent>
                         </wps:txbx>
@@ -226,7 +228,7 @@
           </mc:Choice>
           <mc:Fallback>
             <w:pict>
-              <v:group w14:anchorId="2D7FCADB" id="Grupo 47" o:spid="_x0000_s1026" style="position:absolute;margin-left:-34.3pt;margin-top:2.65pt;width:518.15pt;height:117.05pt;z-index:251659264;mso-position-horizontal-relative:margin;mso-width-relative:margin" coordsize="59034,14868" o:gfxdata="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">
+              <v:group w14:anchorId="2D7FCADB" id="Grupo 47" o:spid="_x0000_s1026" style="position:absolute;margin-left:-34.3pt;margin-top:2.65pt;width:518.15pt;height:117.05pt;z-index:251659264;mso-position-horizontal-relative:margin;mso-width-relative:margin" coordsize="59034,14868" o:gfxdata="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">
                 <v:shapetype id="_x0000_t202" coordsize="21600,21600" o:spt="202" path="m,l,21600r21600,l21600,xe">
                   <v:stroke joinstyle="miter"/>
                   <v:path gradientshapeok="t" o:connecttype="rect"/>
@@ -559,7 +561,21 @@
                 <w:b/>
                 <w:bCs/>
               </w:rPr>
-              <w:t>Martín orellana Mendiburu</w:t>
+              <w:t xml:space="preserve">Martín </w:t>
+            </w:r>
+            <w:r>
+              <w:rPr>
+                <w:b/>
+                <w:bCs/>
+              </w:rPr>
+              <w:t>O</w:t>
+            </w:r>
+            <w:r>
+              <w:rPr>
+                <w:b/>
+                <w:bCs/>
+              </w:rPr>
+              <w:t>rellana Mendiburu</w:t>
             </w:r>
           </w:p>
         </w:tc>
@@ -651,7 +667,37 @@
                 <w:b/>
                 <w:bCs/>
               </w:rPr>
-              <w:t>Luis Sebastian Olivarez Lagos</w:t>
+              <w:t xml:space="preserve">Luis </w:t>
+            </w:r>
+            <w:r>
+              <w:rPr>
+                <w:b/>
+                <w:bCs/>
+              </w:rPr>
+              <w:t>Sebastián</w:t>
+            </w:r>
+            <w:r>
+              <w:rPr>
+                <w:b/>
+                <w:bCs/>
+              </w:rPr>
+              <w:t xml:space="preserve"> </w:t>
+            </w:r>
+            <w:proofErr w:type="spellStart"/>
+            <w:r>
+              <w:rPr>
+                <w:b/>
+                <w:bCs/>
+              </w:rPr>
+              <w:t>Olivarez</w:t>
+            </w:r>
+            <w:proofErr w:type="spellEnd"/>
+            <w:r>
+              <w:rPr>
+                <w:b/>
+                <w:bCs/>
+              </w:rPr>
+              <w:t xml:space="preserve"> Lagos</w:t>
             </w:r>
           </w:p>
         </w:tc>
@@ -1041,6 +1087,7 @@
                 <w:lang w:eastAsia="es-CL"/>
               </w:rPr>
             </w:pPr>
+            <w:proofErr w:type="spellStart"/>
             <w:r>
               <w:rPr>
                 <w:rFonts w:ascii="Calibri" w:hAnsi="Calibri" w:cs="Arial"/>
@@ -1050,7 +1097,19 @@
                 <w:szCs w:val="20"/>
                 <w:lang w:eastAsia="es-CL"/>
               </w:rPr>
-              <w:t>StudyForge – Asistente de estudio con generación adaptiva de materiales</w:t>
+              <w:t>StudyForge</w:t>
+            </w:r>
+            <w:proofErr w:type="spellEnd"/>
+            <w:r>
+              <w:rPr>
+                <w:rFonts w:ascii="Calibri" w:hAnsi="Calibri" w:cs="Arial"/>
+                <w:i/>
+                <w:iCs/>
+                <w:sz w:val="20"/>
+                <w:szCs w:val="20"/>
+                <w:lang w:eastAsia="es-CL"/>
+              </w:rPr>
+              <w:t xml:space="preserve"> – Asistente de estudio con generación adaptiva de materiales</w:t>
             </w:r>
           </w:p>
         </w:tc>
@@ -1431,7 +1490,27 @@
                 <w:iCs/>
                 <w:lang w:eastAsia="es-CL"/>
               </w:rPr>
-              <w:t>Los estudiantes suelen enfrentar grandes volúmenes de información y carecen de herramientas que se adapten a su nivel de aprendizaje, StudyForge busca resolver este problema desarrollando una plataforma que genere resúmenes y evaluaciones adaptativas utilizando IA. Esto es altamente relevante para el ámbito académico y profesional, especialmente en colegios, cursos online y capacitación corporativa.</w:t>
+              <w:t xml:space="preserve">Los estudiantes suelen enfrentar grandes volúmenes de información y carecen de herramientas que se adapten a su nivel de aprendizaje, </w:t>
+            </w:r>
+            <w:proofErr w:type="spellStart"/>
+            <w:r>
+              <w:rPr>
+                <w:rFonts w:ascii="Calibri" w:hAnsi="Calibri" w:cs="Arial"/>
+                <w:i/>
+                <w:iCs/>
+                <w:lang w:eastAsia="es-CL"/>
+              </w:rPr>
+              <w:t>StudyForge</w:t>
+            </w:r>
+            <w:proofErr w:type="spellEnd"/>
+            <w:r>
+              <w:rPr>
+                <w:rFonts w:ascii="Calibri" w:hAnsi="Calibri" w:cs="Arial"/>
+                <w:i/>
+                <w:iCs/>
+                <w:lang w:eastAsia="es-CL"/>
+              </w:rPr>
+              <w:t xml:space="preserve"> busca resolver este problema desarrollando una plataforma que genere resúmenes y evaluaciones adaptativas utilizando IA. Esto es altamente relevante para el ámbito académico y profesional, especialmente en colegios, cursos online y capacitación corporativa.</w:t>
             </w:r>
           </w:p>
         </w:tc>
@@ -1693,7 +1772,67 @@
                 <w:iCs/>
                 <w:lang w:val="es-ES" w:eastAsia="es-CL"/>
               </w:rPr>
-              <w:t>Recursos: Computadores, librerías open-source de IA (Transformers, LangChain), Django, React, PostgreSQL</w:t>
+              <w:t>Recursos: Computadores, librerías open-</w:t>
+            </w:r>
+            <w:proofErr w:type="spellStart"/>
+            <w:r>
+              <w:rPr>
+                <w:rFonts w:ascii="Calibri" w:hAnsi="Calibri" w:cs="Arial"/>
+                <w:i/>
+                <w:iCs/>
+                <w:lang w:val="es-ES" w:eastAsia="es-CL"/>
+              </w:rPr>
+              <w:t>source</w:t>
+            </w:r>
+            <w:proofErr w:type="spellEnd"/>
+            <w:r>
+              <w:rPr>
+                <w:rFonts w:ascii="Calibri" w:hAnsi="Calibri" w:cs="Arial"/>
+                <w:i/>
+                <w:iCs/>
+                <w:lang w:val="es-ES" w:eastAsia="es-CL"/>
+              </w:rPr>
+              <w:t xml:space="preserve"> de IA (Transformers, </w:t>
+            </w:r>
+            <w:proofErr w:type="spellStart"/>
+            <w:r>
+              <w:rPr>
+                <w:rFonts w:ascii="Calibri" w:hAnsi="Calibri" w:cs="Arial"/>
+                <w:i/>
+                <w:iCs/>
+                <w:lang w:val="es-ES" w:eastAsia="es-CL"/>
+              </w:rPr>
+              <w:t>LangChain</w:t>
+            </w:r>
+            <w:proofErr w:type="spellEnd"/>
+            <w:r>
+              <w:rPr>
+                <w:rFonts w:ascii="Calibri" w:hAnsi="Calibri" w:cs="Arial"/>
+                <w:i/>
+                <w:iCs/>
+                <w:lang w:val="es-ES" w:eastAsia="es-CL"/>
+              </w:rPr>
+              <w:t xml:space="preserve">), Django, </w:t>
+            </w:r>
+            <w:proofErr w:type="spellStart"/>
+            <w:r>
+              <w:rPr>
+                <w:rFonts w:ascii="Calibri" w:hAnsi="Calibri" w:cs="Arial"/>
+                <w:i/>
+                <w:iCs/>
+                <w:lang w:val="es-ES" w:eastAsia="es-CL"/>
+              </w:rPr>
+              <w:t>React</w:t>
+            </w:r>
+            <w:proofErr w:type="spellEnd"/>
+            <w:r>
+              <w:rPr>
+                <w:rFonts w:ascii="Calibri" w:hAnsi="Calibri" w:cs="Arial"/>
+                <w:i/>
+                <w:iCs/>
+                <w:lang w:val="es-ES" w:eastAsia="es-CL"/>
+              </w:rPr>
+              <w:t>, PostgreSQL</w:t>
             </w:r>
           </w:p>
           <w:p>
@@ -1741,7 +1880,27 @@
                 <w:iCs/>
                 <w:lang w:val="es-ES" w:eastAsia="es-CL"/>
               </w:rPr>
-              <w:t>Factores dificultadores: complejidad en integración de IA --&gt; Mitigado con prototipos iniciales usando modelos open-source.</w:t>
+              <w:t>Factores dificultadores: complejidad en integración de IA --&gt; Mitigado con prototipos iniciales usando modelos open-</w:t>
+            </w:r>
+            <w:proofErr w:type="spellStart"/>
+            <w:r>
+              <w:rPr>
+                <w:rFonts w:ascii="Calibri" w:hAnsi="Calibri" w:cs="Arial"/>
+                <w:i/>
+                <w:iCs/>
+                <w:lang w:val="es-ES" w:eastAsia="es-CL"/>
+              </w:rPr>
+              <w:t>source</w:t>
+            </w:r>
+            <w:proofErr w:type="spellEnd"/>
+            <w:r>
+              <w:rPr>
+                <w:rFonts w:ascii="Calibri" w:hAnsi="Calibri" w:cs="Arial"/>
+                <w:i/>
+                <w:iCs/>
+                <w:lang w:val="es-ES" w:eastAsia="es-CL"/>
+              </w:rPr>
+              <w:t>.</w:t>
             </w:r>
           </w:p>
         </w:tc>
@@ -2460,6 +2619,7 @@
                 <w:rFonts w:ascii="Calibri" w:eastAsia="Calibri" w:hAnsi="Calibri" w:cs="Calibri"/>
                 <w:sz w:val="20"/>
                 <w:szCs w:val="20"/>
+                <w:lang w:val="en-US"/>
               </w:rPr>
             </w:pPr>
             <w:r>
@@ -2468,27 +2628,92 @@
                 <w:sz w:val="20"/>
                 <w:szCs w:val="20"/>
               </w:rPr>
-              <w:t xml:space="preserve">          -  Sprint 2: Backend + DB + endpoints de carga.</w:t>
-            </w:r>
-          </w:p>
-          <w:p>
-            <w:pPr>
-              <w:pStyle w:val="Prrafodelista"/>
-              <w:spacing w:before="240" w:after="240"/>
-              <w:jc w:val="both"/>
+              <w:t xml:space="preserve">          </w:t>
+            </w:r>
+            <w:proofErr w:type="gramStart"/>
+            <w:r>
               <w:rPr>
                 <w:rFonts w:ascii="Calibri" w:eastAsia="Calibri" w:hAnsi="Calibri" w:cs="Calibri"/>
                 <w:sz w:val="20"/>
                 <w:szCs w:val="20"/>
-              </w:rPr>
-            </w:pPr>
+                <w:lang w:val="en-US"/>
+              </w:rPr>
+              <w:t>-  Sprint</w:t>
+            </w:r>
+            <w:proofErr w:type="gramEnd"/>
             <w:r>
               <w:rPr>
                 <w:rFonts w:ascii="Calibri" w:eastAsia="Calibri" w:hAnsi="Calibri" w:cs="Calibri"/>
                 <w:sz w:val="20"/>
                 <w:szCs w:val="20"/>
-              </w:rPr>
-              <w:t xml:space="preserve">          -  Sprint 3: Frontend + conexión backend + generación de resúmenes.</w:t>
+                <w:lang w:val="en-US"/>
+              </w:rPr>
+              <w:t xml:space="preserve"> 2: Backend + DB + endpoints de carga.</w:t>
+            </w:r>
+          </w:p>
+          <w:p>
+            <w:pPr>
+              <w:pStyle w:val="Prrafodelista"/>
+              <w:spacing w:before="240" w:after="240"/>
+              <w:jc w:val="both"/>
+              <w:rPr>
+                <w:rFonts w:ascii="Calibri" w:eastAsia="Calibri" w:hAnsi="Calibri" w:cs="Calibri"/>
+                <w:sz w:val="20"/>
+                <w:szCs w:val="20"/>
+              </w:rPr>
+            </w:pPr>
+            <w:r>
+              <w:rPr>
+                <w:rFonts w:ascii="Calibri" w:eastAsia="Calibri" w:hAnsi="Calibri" w:cs="Calibri"/>
+                <w:sz w:val="20"/>
+                <w:szCs w:val="20"/>
+                <w:lang w:val="en-US"/>
+              </w:rPr>
+              <w:t xml:space="preserve">          </w:t>
+            </w:r>
+            <w:r>
+              <w:rPr>
+                <w:rFonts w:ascii="Calibri" w:eastAsia="Calibri" w:hAnsi="Calibri" w:cs="Calibri"/>
+                <w:sz w:val="20"/>
+                <w:szCs w:val="20"/>
+              </w:rPr>
+              <w:t xml:space="preserve">-  Sprint 3: </w:t>
+            </w:r>
+            <w:proofErr w:type="spellStart"/>
+            <w:r>
+              <w:rPr>
+                <w:rFonts w:ascii="Calibri" w:eastAsia="Calibri" w:hAnsi="Calibri" w:cs="Calibri"/>
+                <w:sz w:val="20"/>
+                <w:szCs w:val="20"/>
+              </w:rPr>
+              <w:t>Frontend</w:t>
+            </w:r>
+            <w:proofErr w:type="spellEnd"/>
+            <w:r>
+              <w:rPr>
+                <w:rFonts w:ascii="Calibri" w:eastAsia="Calibri" w:hAnsi="Calibri" w:cs="Calibri"/>
+                <w:sz w:val="20"/>
+                <w:szCs w:val="20"/>
+              </w:rPr>
+              <w:t xml:space="preserve"> + conexión </w:t>
+            </w:r>
+            <w:proofErr w:type="spellStart"/>
+            <w:r>
+              <w:rPr>
+                <w:rFonts w:ascii="Calibri" w:eastAsia="Calibri" w:hAnsi="Calibri" w:cs="Calibri"/>
+                <w:sz w:val="20"/>
+                <w:szCs w:val="20"/>
+              </w:rPr>
+              <w:t>backend</w:t>
+            </w:r>
+            <w:proofErr w:type="spellEnd"/>
+            <w:r>
+              <w:rPr>
+                <w:rFonts w:ascii="Calibri" w:eastAsia="Calibri" w:hAnsi="Calibri" w:cs="Calibri"/>
+                <w:sz w:val="20"/>
+                <w:szCs w:val="20"/>
+              </w:rPr>
+              <w:t xml:space="preserve"> + generación de resúmenes.</w:t>
             </w:r>
           </w:p>
           <w:p>
@@ -2560,16 +2785,36 @@
                 <w:sz w:val="20"/>
                 <w:szCs w:val="20"/>
               </w:rPr>
-              <w:t xml:space="preserve">Frontend: </w:t>
-            </w:r>
+              <w:t xml:space="preserve">Luis </w:t>
+            </w:r>
+            <w:proofErr w:type="spellStart"/>
             <w:r>
               <w:rPr>
                 <w:rFonts w:ascii="Calibri" w:eastAsia="Calibri" w:hAnsi="Calibri" w:cs="Calibri"/>
                 <w:sz w:val="20"/>
                 <w:szCs w:val="20"/>
               </w:rPr>
-              <w:t>Luis Olivarez</w:t>
-            </w:r>
+              <w:t>Olivarez</w:t>
+            </w:r>
+            <w:proofErr w:type="spellEnd"/>
+            <w:r>
+              <w:rPr>
+                <w:rFonts w:ascii="Calibri" w:eastAsia="Calibri" w:hAnsi="Calibri" w:cs="Calibri"/>
+                <w:sz w:val="20"/>
+                <w:szCs w:val="20"/>
+              </w:rPr>
+              <w:t xml:space="preserve">: </w:t>
+            </w:r>
+            <w:proofErr w:type="spellStart"/>
+            <w:r>
+              <w:rPr>
+                <w:rFonts w:ascii="Calibri" w:eastAsia="Calibri" w:hAnsi="Calibri" w:cs="Calibri"/>
+                <w:sz w:val="20"/>
+                <w:szCs w:val="20"/>
+              </w:rPr>
+              <w:t>Frontend</w:t>
+            </w:r>
+            <w:proofErr w:type="spellEnd"/>
           </w:p>
           <w:p>
             <w:pPr>
@@ -2592,7 +2837,7 @@
                 <w:sz w:val="20"/>
                 <w:szCs w:val="20"/>
               </w:rPr>
-              <w:t xml:space="preserve">Backend: </w:t>
+              <w:t>Martín Orellana</w:t>
             </w:r>
             <w:r>
               <w:rPr>
@@ -2600,8 +2845,54 @@
                 <w:sz w:val="20"/>
                 <w:szCs w:val="20"/>
               </w:rPr>
-              <w:t>Martín Orellana</w:t>
-            </w:r>
+              <w:t xml:space="preserve">: </w:t>
+            </w:r>
+            <w:proofErr w:type="spellStart"/>
+            <w:r>
+              <w:rPr>
+                <w:rFonts w:ascii="Calibri" w:eastAsia="Calibri" w:hAnsi="Calibri" w:cs="Calibri"/>
+                <w:sz w:val="20"/>
+                <w:szCs w:val="20"/>
+              </w:rPr>
+              <w:t>BackEnd</w:t>
+            </w:r>
+            <w:proofErr w:type="spellEnd"/>
+            <w:r>
+              <w:rPr>
+                <w:rFonts w:ascii="Calibri" w:eastAsia="Calibri" w:hAnsi="Calibri" w:cs="Calibri"/>
+                <w:sz w:val="20"/>
+                <w:szCs w:val="20"/>
+              </w:rPr>
+              <w:t xml:space="preserve"> y </w:t>
+            </w:r>
+            <w:proofErr w:type="spellStart"/>
+            <w:r>
+              <w:rPr>
+                <w:rFonts w:ascii="Calibri" w:eastAsia="Calibri" w:hAnsi="Calibri" w:cs="Calibri"/>
+                <w:sz w:val="20"/>
+                <w:szCs w:val="20"/>
+              </w:rPr>
+              <w:t>Product</w:t>
+            </w:r>
+            <w:proofErr w:type="spellEnd"/>
+            <w:r>
+              <w:rPr>
+                <w:rFonts w:ascii="Calibri" w:eastAsia="Calibri" w:hAnsi="Calibri" w:cs="Calibri"/>
+                <w:sz w:val="20"/>
+                <w:szCs w:val="20"/>
+              </w:rPr>
+              <w:t xml:space="preserve"> </w:t>
+            </w:r>
+            <w:proofErr w:type="spellStart"/>
+            <w:r>
+              <w:rPr>
+                <w:rFonts w:ascii="Calibri" w:eastAsia="Calibri" w:hAnsi="Calibri" w:cs="Calibri"/>
+                <w:sz w:val="20"/>
+                <w:szCs w:val="20"/>
+              </w:rPr>
+              <w:t>Owner</w:t>
+            </w:r>
+            <w:proofErr w:type="spellEnd"/>
           </w:p>
           <w:p>
             <w:pPr>
@@ -2618,22 +2909,58 @@
                 <w:szCs w:val="20"/>
               </w:rPr>
             </w:pPr>
+            <w:proofErr w:type="spellStart"/>
             <w:r>
               <w:rPr>
                 <w:rFonts w:ascii="Calibri" w:eastAsia="Calibri" w:hAnsi="Calibri" w:cs="Calibri"/>
                 <w:sz w:val="20"/>
                 <w:szCs w:val="20"/>
               </w:rPr>
-              <w:t xml:space="preserve">Módulo IA: </w:t>
-            </w:r>
+              <w:t>Sebastian</w:t>
+            </w:r>
+            <w:proofErr w:type="spellEnd"/>
             <w:r>
               <w:rPr>
                 <w:rFonts w:ascii="Calibri" w:eastAsia="Calibri" w:hAnsi="Calibri" w:cs="Calibri"/>
                 <w:sz w:val="20"/>
                 <w:szCs w:val="20"/>
               </w:rPr>
-              <w:t>Sebastian Gallardo</w:t>
-            </w:r>
+              <w:t xml:space="preserve"> Gallardo</w:t>
+            </w:r>
+            <w:r>
+              <w:rPr>
+                <w:rFonts w:ascii="Calibri" w:eastAsia="Calibri" w:hAnsi="Calibri" w:cs="Calibri"/>
+                <w:sz w:val="20"/>
+                <w:szCs w:val="20"/>
+              </w:rPr>
+              <w:t xml:space="preserve">: </w:t>
+            </w:r>
+            <w:r>
+              <w:rPr>
+                <w:rFonts w:ascii="Calibri" w:eastAsia="Calibri" w:hAnsi="Calibri" w:cs="Calibri"/>
+                <w:sz w:val="20"/>
+                <w:szCs w:val="20"/>
+              </w:rPr>
+              <w:t>Módulo IA</w:t>
+            </w:r>
+            <w:r>
+              <w:rPr>
+                <w:rFonts w:ascii="Calibri" w:eastAsia="Calibri" w:hAnsi="Calibri" w:cs="Calibri"/>
+                <w:sz w:val="20"/>
+                <w:szCs w:val="20"/>
+              </w:rPr>
+              <w:t xml:space="preserve"> y Scrum </w:t>
+            </w:r>
+            <w:proofErr w:type="gramStart"/>
+            <w:r>
+              <w:rPr>
+                <w:rFonts w:ascii="Calibri" w:eastAsia="Calibri" w:hAnsi="Calibri" w:cs="Calibri"/>
+                <w:sz w:val="20"/>
+                <w:szCs w:val="20"/>
+              </w:rPr>
+              <w:t>Master</w:t>
+            </w:r>
+            <w:proofErr w:type="gramEnd"/>
           </w:p>
           <w:p>
             <w:pPr>
@@ -3043,7 +3370,29 @@
                 <w:color w:val="4472C4" w:themeColor="accent1"/>
                 <w:lang w:eastAsia="es-CL"/>
               </w:rPr>
-              <w:t>Documento de arquitectura y stack definido.</w:t>
+              <w:t xml:space="preserve">Documento de arquitectura y </w:t>
+            </w:r>
+            <w:proofErr w:type="spellStart"/>
+            <w:r>
+              <w:rPr>
+                <w:rFonts w:ascii="Calibri" w:hAnsi="Calibri" w:cs="Arial"/>
+                <w:i/>
+                <w:iCs/>
+                <w:color w:val="4472C4" w:themeColor="accent1"/>
+                <w:lang w:eastAsia="es-CL"/>
+              </w:rPr>
+              <w:t>stack</w:t>
+            </w:r>
+            <w:proofErr w:type="spellEnd"/>
+            <w:r>
+              <w:rPr>
+                <w:rFonts w:ascii="Calibri" w:hAnsi="Calibri" w:cs="Arial"/>
+                <w:i/>
+                <w:iCs/>
+                <w:color w:val="4472C4" w:themeColor="accent1"/>
+                <w:lang w:eastAsia="es-CL"/>
+              </w:rPr>
+              <w:t xml:space="preserve"> definido.</w:t>
             </w:r>
           </w:p>
           <w:p>
@@ -3491,7 +3840,23 @@
                 <w:rFonts w:ascii="Calibri" w:hAnsi="Calibri"/>
                 <w:color w:val="1F3864" w:themeColor="accent1" w:themeShade="80"/>
               </w:rPr>
-              <w:t>efine la planificación de tu Proyecto APT de acuerdo a lo requerido</w:t>
+              <w:t xml:space="preserve">efine la planificación de tu Proyecto APT </w:t>
+            </w:r>
+            <w:proofErr w:type="gramStart"/>
+            <w:r>
+              <w:rPr>
+                <w:rFonts w:ascii="Calibri" w:hAnsi="Calibri"/>
+                <w:color w:val="1F3864" w:themeColor="accent1" w:themeShade="80"/>
+              </w:rPr>
+              <w:t>de acuerdo a</w:t>
+            </w:r>
+            <w:proofErr w:type="gramEnd"/>
+            <w:r>
+              <w:rPr>
+                <w:rFonts w:ascii="Calibri" w:hAnsi="Calibri"/>
+                <w:color w:val="1F3864" w:themeColor="accent1" w:themeShade="80"/>
+              </w:rPr>
+              <w:t xml:space="preserve"> lo requerido</w:t>
             </w:r>
             <w:r>
               <w:rPr>
@@ -3629,14 +3994,30 @@
                 <w:rFonts w:ascii="Calibri" w:hAnsi="Calibri"/>
                 <w:color w:val="1F3864" w:themeColor="accent1" w:themeShade="80"/>
               </w:rPr>
-              <w:t xml:space="preserve">Nombre de </w:t>
-            </w:r>
-            <w:r>
-              <w:rPr>
-                <w:rFonts w:ascii="Calibri" w:hAnsi="Calibri"/>
-                <w:color w:val="1F3864" w:themeColor="accent1" w:themeShade="80"/>
-              </w:rPr>
-              <w:t xml:space="preserve"> Actividades/Tareas</w:t>
+              <w:t xml:space="preserve">Nombre </w:t>
+            </w:r>
+            <w:proofErr w:type="gramStart"/>
+            <w:r>
+              <w:rPr>
+                <w:rFonts w:ascii="Calibri" w:hAnsi="Calibri"/>
+                <w:color w:val="1F3864" w:themeColor="accent1" w:themeShade="80"/>
+              </w:rPr>
+              <w:t xml:space="preserve">de </w:t>
+            </w:r>
+            <w:r>
+              <w:rPr>
+                <w:rFonts w:ascii="Calibri" w:hAnsi="Calibri"/>
+                <w:color w:val="1F3864" w:themeColor="accent1" w:themeShade="80"/>
+              </w:rPr>
+              <w:t xml:space="preserve"> Actividades</w:t>
+            </w:r>
+            <w:proofErr w:type="gramEnd"/>
+            <w:r>
+              <w:rPr>
+                <w:rFonts w:ascii="Calibri" w:hAnsi="Calibri"/>
+                <w:color w:val="1F3864" w:themeColor="accent1" w:themeShade="80"/>
+              </w:rPr>
+              <w:t>/Tareas</w:t>
             </w:r>
           </w:p>
         </w:tc>
@@ -3809,6 +4190,7 @@
             <w:pPr>
               <w:jc w:val="both"/>
             </w:pPr>
+            <w:proofErr w:type="spellStart"/>
             <w:r>
               <w:rPr>
                 <w:rFonts w:ascii="Calibri" w:hAnsi="Calibri" w:cs="Arial"/>
@@ -3819,17 +4201,10 @@
                 <w:szCs w:val="18"/>
                 <w:lang w:eastAsia="es-CL"/>
               </w:rPr>
-              <w:t>Setup backend</w:t>
-            </w:r>
-          </w:p>
-        </w:tc>
-        <w:tc>
-          <w:tcPr>
-            <w:tcW w:w="1580" w:type="dxa"/>
-          </w:tcPr>
-          <w:p>
-            <w:pPr>
-              <w:jc w:val="both"/>
+              <w:t>Setup</w:t>
+            </w:r>
+            <w:proofErr w:type="spellEnd"/>
+            <w:r>
               <w:rPr>
                 <w:rFonts w:ascii="Calibri" w:hAnsi="Calibri" w:cs="Arial"/>
                 <w:i/>
@@ -3839,7 +4214,9 @@
                 <w:szCs w:val="18"/>
                 <w:lang w:eastAsia="es-CL"/>
               </w:rPr>
-            </w:pPr>
+              <w:t xml:space="preserve"> </w:t>
+            </w:r>
+            <w:proofErr w:type="spellStart"/>
             <w:r>
               <w:rPr>
                 <w:rFonts w:ascii="Calibri" w:hAnsi="Calibri" w:cs="Arial"/>
@@ -3850,9 +4227,15 @@
                 <w:szCs w:val="18"/>
                 <w:lang w:eastAsia="es-CL"/>
               </w:rPr>
-              <w:t>Configuración entorno</w:t>
-            </w:r>
-          </w:p>
+              <w:t>backend</w:t>
+            </w:r>
+            <w:proofErr w:type="spellEnd"/>
+          </w:p>
+        </w:tc>
+        <w:tc>
+          <w:tcPr>
+            <w:tcW w:w="1580" w:type="dxa"/>
+          </w:tcPr>
           <w:p>
             <w:pPr>
               <w:jc w:val="both"/>
@@ -3876,14 +4259,9 @@
                 <w:szCs w:val="18"/>
                 <w:lang w:eastAsia="es-CL"/>
               </w:rPr>
-              <w:t xml:space="preserve">Django + DB </w:t>
-            </w:r>
-          </w:p>
-        </w:tc>
-        <w:tc>
-          <w:tcPr>
-            <w:tcW w:w="1580" w:type="dxa"/>
-          </w:tcPr>
+              <w:t>Configuración entorno</w:t>
+            </w:r>
+          </w:p>
           <w:p>
             <w:pPr>
               <w:jc w:val="both"/>
@@ -3907,8 +4285,53 @@
                 <w:szCs w:val="18"/>
                 <w:lang w:eastAsia="es-CL"/>
               </w:rPr>
-              <w:t>PC, VSCode</w:t>
-            </w:r>
+              <w:t xml:space="preserve">Django + DB </w:t>
+            </w:r>
+          </w:p>
+        </w:tc>
+        <w:tc>
+          <w:tcPr>
+            <w:tcW w:w="1580" w:type="dxa"/>
+          </w:tcPr>
+          <w:p>
+            <w:pPr>
+              <w:jc w:val="both"/>
+              <w:rPr>
+                <w:rFonts w:ascii="Calibri" w:hAnsi="Calibri" w:cs="Arial"/>
+                <w:i/>
+                <w:iCs/>
+                <w:color w:val="548DD4"/>
+                <w:sz w:val="18"/>
+                <w:szCs w:val="18"/>
+                <w:lang w:eastAsia="es-CL"/>
+              </w:rPr>
+            </w:pPr>
+            <w:r>
+              <w:rPr>
+                <w:rFonts w:ascii="Calibri" w:hAnsi="Calibri" w:cs="Arial"/>
+                <w:i/>
+                <w:iCs/>
+                <w:color w:val="548DD4"/>
+                <w:sz w:val="18"/>
+                <w:szCs w:val="18"/>
+                <w:lang w:eastAsia="es-CL"/>
+              </w:rPr>
+              <w:t xml:space="preserve">PC, </w:t>
+            </w:r>
+            <w:proofErr w:type="spellStart"/>
+            <w:r>
+              <w:rPr>
+                <w:rFonts w:ascii="Calibri" w:hAnsi="Calibri" w:cs="Arial"/>
+                <w:i/>
+                <w:iCs/>
+                <w:color w:val="548DD4"/>
+                <w:sz w:val="18"/>
+                <w:szCs w:val="18"/>
+                <w:lang w:eastAsia="es-CL"/>
+              </w:rPr>
+              <w:t>VSCode</w:t>
+            </w:r>
+            <w:proofErr w:type="spellEnd"/>
           </w:p>
         </w:tc>
         <w:tc>
@@ -4122,8 +4545,22 @@
                 <w:szCs w:val="18"/>
                 <w:lang w:eastAsia="es-CL"/>
               </w:rPr>
-              <w:t>Python, HuggingFcae</w:t>
-            </w:r>
+              <w:t xml:space="preserve">Python, </w:t>
+            </w:r>
+            <w:proofErr w:type="spellStart"/>
+            <w:r>
+              <w:rPr>
+                <w:rFonts w:ascii="Calibri" w:hAnsi="Calibri" w:cs="Arial"/>
+                <w:i/>
+                <w:iCs/>
+                <w:color w:val="548DD4"/>
+                <w:sz w:val="18"/>
+                <w:szCs w:val="18"/>
+                <w:lang w:eastAsia="es-CL"/>
+              </w:rPr>
+              <w:t>HuggingFcae</w:t>
+            </w:r>
+            <w:proofErr w:type="spellEnd"/>
           </w:p>
         </w:tc>
         <w:tc>
@@ -4181,6 +4618,7 @@
                 <w:lang w:eastAsia="es-CL"/>
               </w:rPr>
             </w:pPr>
+            <w:proofErr w:type="spellStart"/>
             <w:r>
               <w:rPr>
                 <w:rFonts w:ascii="Calibri" w:hAnsi="Calibri" w:cs="Arial"/>
@@ -4191,7 +4629,20 @@
                 <w:szCs w:val="18"/>
                 <w:lang w:eastAsia="es-CL"/>
               </w:rPr>
-              <w:t>Sebastian Gallardo</w:t>
+              <w:t>Sebastian</w:t>
+            </w:r>
+            <w:proofErr w:type="spellEnd"/>
+            <w:r>
+              <w:rPr>
+                <w:rFonts w:ascii="Calibri" w:hAnsi="Calibri" w:cs="Arial"/>
+                <w:i/>
+                <w:iCs/>
+                <w:color w:val="548DD4"/>
+                <w:sz w:val="18"/>
+                <w:szCs w:val="18"/>
+                <w:lang w:eastAsia="es-CL"/>
+              </w:rPr>
+              <w:t xml:space="preserve"> Gallardo</w:t>
             </w:r>
           </w:p>
         </w:tc>
@@ -4248,6 +4699,7 @@
                 <w:lang w:eastAsia="es-CL"/>
               </w:rPr>
             </w:pPr>
+            <w:proofErr w:type="spellStart"/>
             <w:r>
               <w:rPr>
                 <w:rFonts w:ascii="Calibri" w:hAnsi="Calibri" w:cs="Arial"/>
@@ -4261,6 +4713,7 @@
               <w:lastRenderedPageBreak/>
               <w:t>Frontend</w:t>
             </w:r>
+            <w:proofErr w:type="spellEnd"/>
           </w:p>
         </w:tc>
         <w:tc>
@@ -4321,17 +4774,10 @@
                 <w:szCs w:val="18"/>
                 <w:lang w:eastAsia="es-CL"/>
               </w:rPr>
-              <w:t>Interfaz subida y visulaizaciones resúmenes</w:t>
-            </w:r>
-          </w:p>
-        </w:tc>
-        <w:tc>
-          <w:tcPr>
-            <w:tcW w:w="1580" w:type="dxa"/>
-          </w:tcPr>
-          <w:p>
-            <w:pPr>
-              <w:jc w:val="both"/>
+              <w:t xml:space="preserve">Interfaz subida y </w:t>
+            </w:r>
+            <w:proofErr w:type="spellStart"/>
+            <w:r>
               <w:rPr>
                 <w:rFonts w:ascii="Calibri" w:hAnsi="Calibri" w:cs="Arial"/>
                 <w:i/>
@@ -4341,7 +4787,9 @@
                 <w:szCs w:val="18"/>
                 <w:lang w:eastAsia="es-CL"/>
               </w:rPr>
-            </w:pPr>
+              <w:t>visulaizaciones</w:t>
+            </w:r>
+            <w:proofErr w:type="spellEnd"/>
             <w:r>
               <w:rPr>
                 <w:rFonts w:ascii="Calibri" w:hAnsi="Calibri" w:cs="Arial"/>
@@ -4352,8 +4800,67 @@
                 <w:szCs w:val="18"/>
                 <w:lang w:eastAsia="es-CL"/>
               </w:rPr>
-              <w:t>React, Tailwind</w:t>
-            </w:r>
+              <w:t xml:space="preserve"> resúmenes</w:t>
+            </w:r>
+          </w:p>
+        </w:tc>
+        <w:tc>
+          <w:tcPr>
+            <w:tcW w:w="1580" w:type="dxa"/>
+          </w:tcPr>
+          <w:p>
+            <w:pPr>
+              <w:jc w:val="both"/>
+              <w:rPr>
+                <w:rFonts w:ascii="Calibri" w:hAnsi="Calibri" w:cs="Arial"/>
+                <w:i/>
+                <w:iCs/>
+                <w:color w:val="548DD4"/>
+                <w:sz w:val="18"/>
+                <w:szCs w:val="18"/>
+                <w:lang w:eastAsia="es-CL"/>
+              </w:rPr>
+            </w:pPr>
+            <w:proofErr w:type="spellStart"/>
+            <w:r>
+              <w:rPr>
+                <w:rFonts w:ascii="Calibri" w:hAnsi="Calibri" w:cs="Arial"/>
+                <w:i/>
+                <w:iCs/>
+                <w:color w:val="548DD4"/>
+                <w:sz w:val="18"/>
+                <w:szCs w:val="18"/>
+                <w:lang w:eastAsia="es-CL"/>
+              </w:rPr>
+              <w:t>React</w:t>
+            </w:r>
+            <w:proofErr w:type="spellEnd"/>
+            <w:r>
+              <w:rPr>
+                <w:rFonts w:ascii="Calibri" w:hAnsi="Calibri" w:cs="Arial"/>
+                <w:i/>
+                <w:iCs/>
+                <w:color w:val="548DD4"/>
+                <w:sz w:val="18"/>
+                <w:szCs w:val="18"/>
+                <w:lang w:eastAsia="es-CL"/>
+              </w:rPr>
+              <w:t xml:space="preserve">, </w:t>
+            </w:r>
+            <w:proofErr w:type="spellStart"/>
+            <w:r>
+              <w:rPr>
+                <w:rFonts w:ascii="Calibri" w:hAnsi="Calibri" w:cs="Arial"/>
+                <w:i/>
+                <w:iCs/>
+                <w:color w:val="548DD4"/>
+                <w:sz w:val="18"/>
+                <w:szCs w:val="18"/>
+                <w:lang w:eastAsia="es-CL"/>
+              </w:rPr>
+              <w:t>Tailwind</w:t>
+            </w:r>
+            <w:proofErr w:type="spellEnd"/>
           </w:p>
         </w:tc>
         <w:tc>
@@ -4421,17 +4928,10 @@
                 <w:szCs w:val="18"/>
                 <w:lang w:eastAsia="es-CL"/>
               </w:rPr>
-              <w:t>Luis Olivarez</w:t>
-            </w:r>
-          </w:p>
-        </w:tc>
-        <w:tc>
-          <w:tcPr>
-            <w:tcW w:w="1581" w:type="dxa"/>
-          </w:tcPr>
-          <w:p>
-            <w:pPr>
-              <w:jc w:val="both"/>
+              <w:t xml:space="preserve">Luis </w:t>
+            </w:r>
+            <w:proofErr w:type="spellStart"/>
+            <w:r>
               <w:rPr>
                 <w:rFonts w:ascii="Calibri" w:hAnsi="Calibri" w:cs="Arial"/>
                 <w:i/>
@@ -4441,8 +4941,18 @@
                 <w:szCs w:val="18"/>
                 <w:lang w:eastAsia="es-CL"/>
               </w:rPr>
-            </w:pPr>
-            <w:r>
+              <w:t>Olivarez</w:t>
+            </w:r>
+            <w:proofErr w:type="spellEnd"/>
+          </w:p>
+        </w:tc>
+        <w:tc>
+          <w:tcPr>
+            <w:tcW w:w="1581" w:type="dxa"/>
+          </w:tcPr>
+          <w:p>
+            <w:pPr>
+              <w:jc w:val="both"/>
               <w:rPr>
                 <w:rFonts w:ascii="Calibri" w:hAnsi="Calibri" w:cs="Arial"/>
                 <w:i/>
@@ -4452,8 +4962,33 @@
                 <w:szCs w:val="18"/>
                 <w:lang w:eastAsia="es-CL"/>
               </w:rPr>
-              <w:t>Enlace API backend</w:t>
-            </w:r>
+            </w:pPr>
+            <w:r>
+              <w:rPr>
+                <w:rFonts w:ascii="Calibri" w:hAnsi="Calibri" w:cs="Arial"/>
+                <w:i/>
+                <w:iCs/>
+                <w:color w:val="548DD4"/>
+                <w:sz w:val="18"/>
+                <w:szCs w:val="18"/>
+                <w:lang w:eastAsia="es-CL"/>
+              </w:rPr>
+              <w:t xml:space="preserve">Enlace API </w:t>
+            </w:r>
+            <w:proofErr w:type="spellStart"/>
+            <w:r>
+              <w:rPr>
+                <w:rFonts w:ascii="Calibri" w:hAnsi="Calibri" w:cs="Arial"/>
+                <w:i/>
+                <w:iCs/>
+                <w:color w:val="548DD4"/>
+                <w:sz w:val="18"/>
+                <w:szCs w:val="18"/>
+                <w:lang w:eastAsia="es-CL"/>
+              </w:rPr>
+              <w:t>backend</w:t>
+            </w:r>
+            <w:proofErr w:type="spellEnd"/>
           </w:p>
         </w:tc>
       </w:tr>
@@ -4489,17 +5024,10 @@
                 <w:szCs w:val="18"/>
                 <w:lang w:eastAsia="es-CL"/>
               </w:rPr>
-              <w:t>QA/Testing</w:t>
-            </w:r>
-          </w:p>
-        </w:tc>
-        <w:tc>
-          <w:tcPr>
-            <w:tcW w:w="1580" w:type="dxa"/>
-          </w:tcPr>
-          <w:p>
-            <w:pPr>
-              <w:jc w:val="both"/>
+              <w:t>QA/</w:t>
+            </w:r>
+            <w:proofErr w:type="spellStart"/>
+            <w:r>
               <w:rPr>
                 <w:rFonts w:ascii="Calibri" w:hAnsi="Calibri" w:cs="Arial"/>
                 <w:i/>
@@ -4509,8 +5037,18 @@
                 <w:szCs w:val="18"/>
                 <w:lang w:eastAsia="es-CL"/>
               </w:rPr>
-            </w:pPr>
-            <w:r>
+              <w:t>Testing</w:t>
+            </w:r>
+            <w:proofErr w:type="spellEnd"/>
+          </w:p>
+        </w:tc>
+        <w:tc>
+          <w:tcPr>
+            <w:tcW w:w="1580" w:type="dxa"/>
+          </w:tcPr>
+          <w:p>
+            <w:pPr>
+              <w:jc w:val="both"/>
               <w:rPr>
                 <w:rFonts w:ascii="Calibri" w:hAnsi="Calibri" w:cs="Arial"/>
                 <w:i/>
@@ -4520,17 +5058,8 @@
                 <w:szCs w:val="18"/>
                 <w:lang w:eastAsia="es-CL"/>
               </w:rPr>
-              <w:t>Pruebas funcionales</w:t>
-            </w:r>
-          </w:p>
-        </w:tc>
-        <w:tc>
-          <w:tcPr>
-            <w:tcW w:w="1580" w:type="dxa"/>
-          </w:tcPr>
-          <w:p>
-            <w:pPr>
-              <w:jc w:val="both"/>
+            </w:pPr>
+            <w:r>
               <w:rPr>
                 <w:rFonts w:ascii="Calibri" w:hAnsi="Calibri" w:cs="Arial"/>
                 <w:i/>
@@ -4540,8 +5069,17 @@
                 <w:szCs w:val="18"/>
                 <w:lang w:eastAsia="es-CL"/>
               </w:rPr>
-            </w:pPr>
-            <w:r>
+              <w:t>Pruebas funcionales</w:t>
+            </w:r>
+          </w:p>
+        </w:tc>
+        <w:tc>
+          <w:tcPr>
+            <w:tcW w:w="1580" w:type="dxa"/>
+          </w:tcPr>
+          <w:p>
+            <w:pPr>
+              <w:jc w:val="both"/>
               <w:rPr>
                 <w:rFonts w:ascii="Calibri" w:hAnsi="Calibri" w:cs="Arial"/>
                 <w:i/>
@@ -4551,17 +5089,8 @@
                 <w:szCs w:val="18"/>
                 <w:lang w:eastAsia="es-CL"/>
               </w:rPr>
-              <w:t>Testear flujo de ususario y ajuste</w:t>
-            </w:r>
-          </w:p>
-        </w:tc>
-        <w:tc>
-          <w:tcPr>
-            <w:tcW w:w="1580" w:type="dxa"/>
-          </w:tcPr>
-          <w:p>
-            <w:pPr>
-              <w:jc w:val="both"/>
+            </w:pPr>
+            <w:r>
               <w:rPr>
                 <w:rFonts w:ascii="Calibri" w:hAnsi="Calibri" w:cs="Arial"/>
                 <w:i/>
@@ -4571,7 +5100,9 @@
                 <w:szCs w:val="18"/>
                 <w:lang w:eastAsia="es-CL"/>
               </w:rPr>
-            </w:pPr>
+              <w:t xml:space="preserve">Testear flujo de </w:t>
+            </w:r>
+            <w:proofErr w:type="spellStart"/>
             <w:r>
               <w:rPr>
                 <w:rFonts w:ascii="Calibri" w:hAnsi="Calibri" w:cs="Arial"/>
@@ -4582,7 +5113,65 @@
                 <w:szCs w:val="18"/>
                 <w:lang w:eastAsia="es-CL"/>
               </w:rPr>
-              <w:t>Pytest, Python</w:t>
+              <w:t>ususario</w:t>
+            </w:r>
+            <w:proofErr w:type="spellEnd"/>
+            <w:r>
+              <w:rPr>
+                <w:rFonts w:ascii="Calibri" w:hAnsi="Calibri" w:cs="Arial"/>
+                <w:i/>
+                <w:iCs/>
+                <w:color w:val="548DD4"/>
+                <w:sz w:val="18"/>
+                <w:szCs w:val="18"/>
+                <w:lang w:eastAsia="es-CL"/>
+              </w:rPr>
+              <w:t xml:space="preserve"> y ajuste</w:t>
+            </w:r>
+          </w:p>
+        </w:tc>
+        <w:tc>
+          <w:tcPr>
+            <w:tcW w:w="1580" w:type="dxa"/>
+          </w:tcPr>
+          <w:p>
+            <w:pPr>
+              <w:jc w:val="both"/>
+              <w:rPr>
+                <w:rFonts w:ascii="Calibri" w:hAnsi="Calibri" w:cs="Arial"/>
+                <w:i/>
+                <w:iCs/>
+                <w:color w:val="548DD4"/>
+                <w:sz w:val="18"/>
+                <w:szCs w:val="18"/>
+                <w:lang w:eastAsia="es-CL"/>
+              </w:rPr>
+            </w:pPr>
+            <w:proofErr w:type="spellStart"/>
+            <w:r>
+              <w:rPr>
+                <w:rFonts w:ascii="Calibri" w:hAnsi="Calibri" w:cs="Arial"/>
+                <w:i/>
+                <w:iCs/>
+                <w:color w:val="548DD4"/>
+                <w:sz w:val="18"/>
+                <w:szCs w:val="18"/>
+                <w:lang w:eastAsia="es-CL"/>
+              </w:rPr>
+              <w:t>Pytest</w:t>
+            </w:r>
+            <w:proofErr w:type="spellEnd"/>
+            <w:r>
+              <w:rPr>
+                <w:rFonts w:ascii="Calibri" w:hAnsi="Calibri" w:cs="Arial"/>
+                <w:i/>
+                <w:iCs/>
+                <w:color w:val="548DD4"/>
+                <w:sz w:val="18"/>
+                <w:szCs w:val="18"/>
+                <w:lang w:eastAsia="es-CL"/>
+              </w:rPr>
+              <w:t>, Python</w:t>
             </w:r>
           </w:p>
         </w:tc>
@@ -9091,9 +9680,12 @@
 </file>
 
 <file path=customXml/item1.xml><?xml version="1.0" encoding="utf-8"?>
-<p:properties xmlns:p="http://schemas.microsoft.com/office/2006/metadata/properties" xmlns:xsi="http://www.w3.org/2001/XMLSchema-instance" xmlns:pc="http://schemas.microsoft.com/office/infopath/2007/PartnerControls">
-  <documentManagement/>
-</p:properties>
+<?mso-contentType ?>
+<FormTemplates xmlns="http://schemas.microsoft.com/sharepoint/v3/contenttype/forms">
+  <Display>DocumentLibraryForm</Display>
+  <Edit>DocumentLibraryForm</Edit>
+  <New>DocumentLibraryForm</New>
+</FormTemplates>
 </file>
 
 <file path=customXml/item2.xml><?xml version="1.0" encoding="utf-8"?>
@@ -9229,19 +9821,15 @@
 </file>
 
 <file path=customXml/item3.xml><?xml version="1.0" encoding="utf-8"?>
-<?mso-contentType ?>
-<FormTemplates xmlns="http://schemas.microsoft.com/sharepoint/v3/contenttype/forms">
-  <Display>DocumentLibraryForm</Display>
-  <Edit>DocumentLibraryForm</Edit>
-  <New>DocumentLibraryForm</New>
-</FormTemplates>
+<p:properties xmlns:p="http://schemas.microsoft.com/office/2006/metadata/properties" xmlns:xsi="http://www.w3.org/2001/XMLSchema-instance" xmlns:pc="http://schemas.microsoft.com/office/infopath/2007/PartnerControls">
+  <documentManagement/>
+</p:properties>
 </file>
 
 <file path=customXml/itemProps1.xml><?xml version="1.0" encoding="utf-8"?>
-<ds:datastoreItem xmlns:ds="http://schemas.openxmlformats.org/officeDocument/2006/customXml" ds:itemID="{38174882-579A-45DC-A704-C035A9357F73}">
+<ds:datastoreItem xmlns:ds="http://schemas.openxmlformats.org/officeDocument/2006/customXml" ds:itemID="{F3E3E2F7-59E7-4722-B872-D023DC9D1CC1}">
   <ds:schemaRefs>
-    <ds:schemaRef ds:uri="http://schemas.microsoft.com/office/2006/metadata/properties"/>
-    <ds:schemaRef ds:uri="http://schemas.microsoft.com/office/infopath/2007/PartnerControls"/>
+    <ds:schemaRef ds:uri="http://schemas.microsoft.com/sharepoint/v3/contenttype/forms"/>
   </ds:schemaRefs>
 </ds:datastoreItem>
 </file>
@@ -9265,9 +9853,10 @@
 </file>
 
 <file path=customXml/itemProps3.xml><?xml version="1.0" encoding="utf-8"?>
-<ds:datastoreItem xmlns:ds="http://schemas.openxmlformats.org/officeDocument/2006/customXml" ds:itemID="{F3E3E2F7-59E7-4722-B872-D023DC9D1CC1}">
+<ds:datastoreItem xmlns:ds="http://schemas.openxmlformats.org/officeDocument/2006/customXml" ds:itemID="{38174882-579A-45DC-A704-C035A9357F73}">
   <ds:schemaRefs>
-    <ds:schemaRef ds:uri="http://schemas.microsoft.com/sharepoint/v3/contenttype/forms"/>
+    <ds:schemaRef ds:uri="http://schemas.microsoft.com/office/2006/metadata/properties"/>
+    <ds:schemaRef ds:uri="http://schemas.microsoft.com/office/infopath/2007/PartnerControls"/>
   </ds:schemaRefs>
 </ds:datastoreItem>
 </file>
</xml_diff>